<commit_message>
Documentacion y codigo finalizado
</commit_message>
<xml_diff>
--- a/PR-02CopisteriaBD/Copistería.docx
+++ b/PR-02CopisteriaBD/Copistería.docx
@@ -4,7 +4,8 @@
   <w:body>
     <w:p>
       <w:pPr>
-        <w:pStyle w:val="Ttulo1"/>
+        <w:pStyle w:val="Ttulo"/>
+        <w:jc w:val="center"/>
         <w:rPr>
           <w:b/>
           <w:bCs/>
@@ -24,37 +25,195 @@
       <w:pPr>
         <w:pStyle w:val="Ttulo2"/>
         <w:rPr>
+          <w:b/>
+          <w:bCs/>
           <w:color w:val="538135" w:themeColor="accent6" w:themeShade="BF"/>
         </w:rPr>
       </w:pPr>
       <w:r>
         <w:rPr>
+          <w:b/>
+          <w:bCs/>
           <w:color w:val="538135" w:themeColor="accent6" w:themeShade="BF"/>
         </w:rPr>
+        <w:t>Estructura BD:</w:t>
+      </w:r>
+    </w:p>
+    <w:p>
+      <w:r>
+        <w:drawing>
+          <wp:inline distT="0" distB="0" distL="0" distR="0" wp14:anchorId="390F4D8A" wp14:editId="1B1E8C70">
+            <wp:extent cx="5144218" cy="1952898"/>
+            <wp:effectExtent l="0" t="0" r="0" b="9525"/>
+            <wp:docPr id="1" name="Imagen 1"/>
+            <wp:cNvGraphicFramePr>
+              <a:graphicFrameLocks xmlns:a="http://schemas.openxmlformats.org/drawingml/2006/main" noChangeAspect="1"/>
+            </wp:cNvGraphicFramePr>
+            <a:graphic xmlns:a="http://schemas.openxmlformats.org/drawingml/2006/main">
+              <a:graphicData uri="http://schemas.openxmlformats.org/drawingml/2006/picture">
+                <pic:pic xmlns:pic="http://schemas.openxmlformats.org/drawingml/2006/picture">
+                  <pic:nvPicPr>
+                    <pic:cNvPr id="1" name=""/>
+                    <pic:cNvPicPr/>
+                  </pic:nvPicPr>
+                  <pic:blipFill>
+                    <a:blip r:embed="rId5"/>
+                    <a:stretch>
+                      <a:fillRect/>
+                    </a:stretch>
+                  </pic:blipFill>
+                  <pic:spPr>
+                    <a:xfrm>
+                      <a:off x="0" y="0"/>
+                      <a:ext cx="5144218" cy="1952898"/>
+                    </a:xfrm>
+                    <a:prstGeom prst="rect">
+                      <a:avLst/>
+                    </a:prstGeom>
+                  </pic:spPr>
+                </pic:pic>
+              </a:graphicData>
+            </a:graphic>
+          </wp:inline>
+        </w:drawing>
+      </w:r>
+    </w:p>
+    <w:p>
+      <w:pPr>
+        <w:pStyle w:val="Ttulo2"/>
+        <w:rPr>
+          <w:b/>
+          <w:bCs/>
+          <w:color w:val="538135" w:themeColor="accent6" w:themeShade="BF"/>
+        </w:rPr>
+      </w:pPr>
+      <w:r>
+        <w:rPr>
+          <w:b/>
+          <w:bCs/>
+          <w:color w:val="538135" w:themeColor="accent6" w:themeShade="BF"/>
+        </w:rPr>
         <w:t>Actualizar la vista:</w:t>
+      </w:r>
+    </w:p>
+    <w:p>
+      <w:pPr>
+        <w:rPr>
+          <w:sz w:val="20"/>
+          <w:szCs w:val="20"/>
+        </w:rPr>
+      </w:pPr>
+      <w:r>
+        <w:rPr>
+          <w:sz w:val="20"/>
+          <w:szCs w:val="20"/>
+          <w:u w:val="single"/>
+        </w:rPr>
+        <w:t>Comando para lanzar la app</w:t>
+      </w:r>
+      <w:r>
+        <w:rPr>
+          <w:sz w:val="20"/>
+          <w:szCs w:val="20"/>
+        </w:rPr>
+        <w:t xml:space="preserve">: </w:t>
+      </w:r>
+      <w:r>
+        <w:rPr>
+          <w:b/>
+          <w:bCs/>
+          <w:sz w:val="20"/>
+          <w:szCs w:val="20"/>
+        </w:rPr>
+        <w:t>node archivo.js</w:t>
+      </w:r>
+      <w:r>
+        <w:rPr>
+          <w:sz w:val="20"/>
+          <w:szCs w:val="20"/>
+        </w:rPr>
+        <w:t xml:space="preserve"> </w:t>
+      </w:r>
+    </w:p>
+    <w:p>
+      <w:r>
+        <w:rPr>
+          <w:b/>
+          <w:bCs/>
+        </w:rPr>
+        <w:t xml:space="preserve">En raíz: </w:t>
+      </w:r>
+      <w:r>
+        <w:t xml:space="preserve">cada vez que se vuelva a cargar la página se hace una consulta y se asigna la información de cada fila (cada impresora) en cada impresora de la variable </w:t>
+      </w:r>
+      <w:r>
+        <w:rPr>
+          <w:b/>
+          <w:bCs/>
+        </w:rPr>
+        <w:t>printers</w:t>
+      </w:r>
+      <w:r>
+        <w:t xml:space="preserve"> del propio código.</w:t>
       </w:r>
     </w:p>
     <w:p/>
     <w:p/>
+    <w:p/>
     <w:p>
       <w:pPr>
         <w:pStyle w:val="Ttulo2"/>
         <w:rPr>
+          <w:b/>
+          <w:bCs/>
           <w:color w:val="538135" w:themeColor="accent6" w:themeShade="BF"/>
         </w:rPr>
       </w:pPr>
       <w:r>
         <w:rPr>
+          <w:b/>
+          <w:bCs/>
           <w:color w:val="538135" w:themeColor="accent6" w:themeShade="BF"/>
         </w:rPr>
-        <w:t>Enviar texto a la cola de la impresora:</w:t>
-      </w:r>
-    </w:p>
-    <w:p>
-      <w:r>
-        <w:t xml:space="preserve">Cuando enviemos el texto se hará un </w:t>
-      </w:r>
-      <w:proofErr w:type="spellStart"/>
+        <w:t>Enviar texto</w:t>
+      </w:r>
+      <w:r>
+        <w:rPr>
+          <w:b/>
+          <w:bCs/>
+          <w:color w:val="538135" w:themeColor="accent6" w:themeShade="BF"/>
+        </w:rPr>
+        <w:t xml:space="preserve"> (no </w:t>
+      </w:r>
+      <w:r>
+        <w:rPr>
+          <w:b/>
+          <w:bCs/>
+          <w:color w:val="538135" w:themeColor="accent6" w:themeShade="BF"/>
+        </w:rPr>
+        <w:t>vacío</w:t>
+      </w:r>
+      <w:r>
+        <w:rPr>
+          <w:b/>
+          <w:bCs/>
+          <w:color w:val="538135" w:themeColor="accent6" w:themeShade="BF"/>
+        </w:rPr>
+        <w:t>)</w:t>
+      </w:r>
+      <w:r>
+        <w:rPr>
+          <w:b/>
+          <w:bCs/>
+          <w:color w:val="538135" w:themeColor="accent6" w:themeShade="BF"/>
+        </w:rPr>
+        <w:t xml:space="preserve"> a la cola de la impresora:</w:t>
+      </w:r>
+    </w:p>
+    <w:p>
+      <w:r>
+        <w:t xml:space="preserve">1: Cuando enviemos texto se hará un </w:t>
+      </w:r>
       <w:r>
         <w:rPr>
           <w:b/>
@@ -62,59 +221,29 @@
           <w:i/>
           <w:iCs/>
         </w:rPr>
-        <w:t>insert</w:t>
-      </w:r>
-      <w:proofErr w:type="spellEnd"/>
-      <w:r>
-        <w:t xml:space="preserve"> dentro de la tabla que corresponda a l</w:t>
-      </w:r>
-      <w:r>
-        <w:t xml:space="preserve">a cola, con tal de insertar el </w:t>
-      </w:r>
-      <w:r>
-        <w:rPr>
-          <w:b/>
-          <w:bCs/>
-        </w:rPr>
-        <w:t>texto</w:t>
-      </w:r>
-      <w:r>
-        <w:t xml:space="preserve"> y el </w:t>
-      </w:r>
-      <w:r>
-        <w:rPr>
-          <w:b/>
-          <w:bCs/>
-        </w:rPr>
-        <w:t xml:space="preserve">id </w:t>
-      </w:r>
-      <w:r>
-        <w:t>de la impresora seleccionada en el formulario de opciones</w:t>
+        <w:t>push</w:t>
+      </w:r>
+      <w:r>
+        <w:t xml:space="preserve"> del texto recibido dentro de la cola genérica de la impresora correspondiente, a través de su </w:t>
+      </w:r>
+      <w:r>
+        <w:rPr>
+          <w:b/>
+          <w:bCs/>
+        </w:rPr>
+        <w:t>id</w:t>
       </w:r>
       <w:r>
         <w:t>.</w:t>
       </w:r>
     </w:p>
-    <w:p/>
-    <w:p>
-      <w:pPr>
-        <w:pStyle w:val="Ttulo2"/>
-        <w:rPr>
-          <w:color w:val="538135" w:themeColor="accent6" w:themeShade="BF"/>
-        </w:rPr>
-      </w:pPr>
-      <w:r>
-        <w:rPr>
-          <w:color w:val="538135" w:themeColor="accent6" w:themeShade="BF"/>
-        </w:rPr>
-        <w:t>Vaciar la cola:</w:t>
-      </w:r>
-    </w:p>
-    <w:p>
-      <w:r>
-        <w:t xml:space="preserve">Cuando cliquemos en una impresora se hará un </w:t>
-      </w:r>
-      <w:proofErr w:type="spellStart"/>
+    <w:p>
+      <w:r>
+        <w:t xml:space="preserve">2: </w:t>
+      </w:r>
+      <w:r>
+        <w:t xml:space="preserve">Cuando enviemos el texto se hará un </w:t>
+      </w:r>
       <w:r>
         <w:rPr>
           <w:b/>
@@ -122,9 +251,152 @@
           <w:i/>
           <w:iCs/>
         </w:rPr>
-        <w:t>delete</w:t>
-      </w:r>
-      <w:proofErr w:type="spellEnd"/>
+        <w:t xml:space="preserve">INSERT </w:t>
+      </w:r>
+      <w:r>
+        <w:t>dentro de la tabla que corresponda a l</w:t>
+      </w:r>
+      <w:r>
+        <w:t xml:space="preserve">a cola, con tal de insertar el </w:t>
+      </w:r>
+      <w:r>
+        <w:rPr>
+          <w:b/>
+          <w:bCs/>
+        </w:rPr>
+        <w:t>texto</w:t>
+      </w:r>
+      <w:r>
+        <w:t xml:space="preserve">, la </w:t>
+      </w:r>
+      <w:r>
+        <w:rPr>
+          <w:b/>
+          <w:bCs/>
+        </w:rPr>
+        <w:t>fila</w:t>
+      </w:r>
+      <w:r>
+        <w:t xml:space="preserve"> y</w:t>
+      </w:r>
+      <w:r>
+        <w:t xml:space="preserve"> el </w:t>
+      </w:r>
+      <w:r>
+        <w:rPr>
+          <w:b/>
+          <w:bCs/>
+        </w:rPr>
+        <w:t xml:space="preserve">id </w:t>
+      </w:r>
+      <w:r>
+        <w:t>de la impresora seleccionada en el formulario de opciones</w:t>
+      </w:r>
+      <w:r>
+        <w:t>.</w:t>
+      </w:r>
+    </w:p>
+    <w:p>
+      <w:pPr>
+        <w:pStyle w:val="Prrafodelista"/>
+        <w:numPr>
+          <w:ilvl w:val="0"/>
+          <w:numId w:val="1"/>
+        </w:numPr>
+      </w:pPr>
+      <w:r>
+        <w:t>Para la creación de una nueva fila, se deberá seleccionar el máximo de filas que hay en referencia a la impresora que queremos y, a este valor, sumarle 1 con tal de que sea la siguiente fila en la inserción.</w:t>
+      </w:r>
+    </w:p>
+    <w:p>
+      <w:pPr>
+        <w:pStyle w:val="Prrafodelista"/>
+        <w:numPr>
+          <w:ilvl w:val="1"/>
+          <w:numId w:val="1"/>
+        </w:numPr>
+      </w:pPr>
+      <w:r>
+        <w:t>1: última fila = SELECT del MAX (fila) para saber el total.</w:t>
+      </w:r>
+    </w:p>
+    <w:p>
+      <w:pPr>
+        <w:pStyle w:val="Prrafodelista"/>
+        <w:numPr>
+          <w:ilvl w:val="1"/>
+          <w:numId w:val="1"/>
+        </w:numPr>
+      </w:pPr>
+      <w:r>
+        <w:t>2: lanzamos consulta, de arriba, (y gestionamos si ha habido error) para gestionar el resultado asignado a la variable.</w:t>
+      </w:r>
+    </w:p>
+    <w:p>
+      <w:pPr>
+        <w:pStyle w:val="Prrafodelista"/>
+        <w:numPr>
+          <w:ilvl w:val="1"/>
+          <w:numId w:val="1"/>
+        </w:numPr>
+      </w:pPr>
+      <w:r>
+        <w:t>3: sumamos 1 al resultado.</w:t>
+      </w:r>
+    </w:p>
+    <w:p>
+      <w:pPr>
+        <w:pStyle w:val="Prrafodelista"/>
+        <w:numPr>
+          <w:ilvl w:val="0"/>
+          <w:numId w:val="1"/>
+        </w:numPr>
+      </w:pPr>
+      <w:r>
+        <w:t>4: preparamos INSERT del texto, última fila que hemos creado e impresora a la que corresponde el texto</w:t>
+      </w:r>
+    </w:p>
+    <w:p>
+      <w:pPr>
+        <w:pStyle w:val="Prrafodelista"/>
+        <w:numPr>
+          <w:ilvl w:val="0"/>
+          <w:numId w:val="1"/>
+        </w:numPr>
+      </w:pPr>
+      <w:r>
+        <w:t>5: lanzamos INSERT y gestionamos y ha habido error</w:t>
+      </w:r>
+    </w:p>
+    <w:p/>
+    <w:p>
+      <w:pPr>
+        <w:pStyle w:val="Ttulo2"/>
+        <w:rPr>
+          <w:b/>
+          <w:bCs/>
+          <w:color w:val="538135" w:themeColor="accent6" w:themeShade="BF"/>
+        </w:rPr>
+      </w:pPr>
+      <w:r>
+        <w:rPr>
+          <w:b/>
+          <w:bCs/>
+          <w:color w:val="538135" w:themeColor="accent6" w:themeShade="BF"/>
+        </w:rPr>
+        <w:t>Vaciar la cola:</w:t>
+      </w:r>
+    </w:p>
+    <w:p>
+      <w:r>
+        <w:t>Cuando cliquemos en una impresora se</w:t>
+      </w:r>
+      <w:r>
+        <w:t xml:space="preserve"> comprobará que la cola no esté vacía, si esta no lo está se</w:t>
+      </w:r>
+      <w:r>
+        <w:t xml:space="preserve"> hará un </w:t>
+      </w:r>
       <w:r>
         <w:rPr>
           <w:b/>
@@ -132,16 +404,26 @@
           <w:i/>
           <w:iCs/>
         </w:rPr>
+        <w:t xml:space="preserve">DELETE </w:t>
+      </w:r>
+      <w:r>
+        <w:t>de la tabla</w:t>
+      </w:r>
+      <w:r>
         <w:t xml:space="preserve"> </w:t>
       </w:r>
       <w:r>
-        <w:t>de la tabla</w:t>
-      </w:r>
-      <w:r>
-        <w:t xml:space="preserve"> de la cola</w:t>
-      </w:r>
-      <w:r>
-        <w:t xml:space="preserve">, </w:t>
+        <w:rPr>
+          <w:b/>
+          <w:bCs/>
+        </w:rPr>
+        <w:t>cola</w:t>
+      </w:r>
+      <w:r>
+        <w:t>;</w:t>
+      </w:r>
+      <w:r>
+        <w:t xml:space="preserve"> </w:t>
       </w:r>
       <w:r>
         <w:t xml:space="preserve">de la </w:t>
@@ -152,6 +434,7 @@
     </w:p>
     <w:p>
       <w:r>
+        <w:lastRenderedPageBreak/>
         <w:t xml:space="preserve">Además, haremos un </w:t>
       </w:r>
       <w:r>
@@ -161,10 +444,23 @@
           <w:i/>
           <w:iCs/>
         </w:rPr>
-        <w:t>alter</w:t>
-      </w:r>
-      <w:r>
-        <w:t xml:space="preserve"> de la tabla de las impresoras para restar valores a los tóneres.</w:t>
+        <w:t xml:space="preserve">UPDATE </w:t>
+      </w:r>
+      <w:r>
+        <w:t>de la tabla de las impresoras para restar valores a los tóneres.</w:t>
+      </w:r>
+      <w:r>
+        <w:t xml:space="preserve"> En este caso sólo actualizaremos el color </w:t>
+      </w:r>
+      <w:r>
+        <w:rPr>
+          <w:b/>
+          <w:bCs/>
+        </w:rPr>
+        <w:t>negro</w:t>
+      </w:r>
+      <w:r>
+        <w:t xml:space="preserve"> porque es texto plano, pero lo haremos a raíz de cada texto; el número de tinta que se restará es el número de caracteres en el texto enviado.</w:t>
       </w:r>
     </w:p>
     <w:sectPr>
@@ -175,6 +471,126 @@
     </w:sectPr>
   </w:body>
 </w:document>
+</file>
+
+<file path=word/numbering.xml><?xml version="1.0" encoding="utf-8"?>
+<w:numbering xmlns:wpc="http://schemas.microsoft.com/office/word/2010/wordprocessingCanvas" xmlns:cx="http://schemas.microsoft.com/office/drawing/2014/chartex" xmlns:cx1="http://schemas.microsoft.com/office/drawing/2015/9/8/chartex" xmlns:cx2="http://schemas.microsoft.com/office/drawing/2015/10/21/chartex" xmlns:cx3="http://schemas.microsoft.com/office/drawing/2016/5/9/chartex" xmlns:cx4="http://schemas.microsoft.com/office/drawing/2016/5/10/chartex" xmlns:cx5="http://schemas.microsoft.com/office/drawing/2016/5/11/chartex" xmlns:cx6="http://schemas.microsoft.com/office/drawing/2016/5/12/chartex" xmlns:cx7="http://schemas.microsoft.com/office/drawing/2016/5/13/chartex" xmlns:cx8="http://schemas.microsoft.com/office/drawing/2016/5/14/chartex" xmlns:mc="http://schemas.openxmlformats.org/markup-compatibility/2006" xmlns:aink="http://schemas.microsoft.com/office/drawing/2016/ink" xmlns:am3d="http://schemas.microsoft.com/office/drawing/2017/model3d" xmlns:o="urn:schemas-microsoft-com:office:office" xmlns:r="http://schemas.openxmlformats.org/officeDocument/2006/relationships" xmlns:m="http://schemas.openxmlformats.org/officeDocument/2006/math" xmlns:v="urn:schemas-microsoft-com:vml" xmlns:wp14="http://schemas.microsoft.com/office/word/2010/wordprocessingDrawing" xmlns:wp="http://schemas.openxmlformats.org/drawingml/2006/wordprocessingDrawing" xmlns:w10="urn:schemas-microsoft-com:office:word" xmlns:w="http://schemas.openxmlformats.org/wordprocessingml/2006/main" xmlns:w14="http://schemas.microsoft.com/office/word/2010/wordml" xmlns:w15="http://schemas.microsoft.com/office/word/2012/wordml" xmlns:w16cex="http://schemas.microsoft.com/office/word/2018/wordml/cex" xmlns:w16cid="http://schemas.microsoft.com/office/word/2016/wordml/cid" xmlns:w16="http://schemas.microsoft.com/office/word/2018/wordml" xmlns:w16sdtdh="http://schemas.microsoft.com/office/word/2020/wordml/sdtdatahash" xmlns:w16se="http://schemas.microsoft.com/office/word/2015/wordml/symex" xmlns:wpg="http://schemas.microsoft.com/office/word/2010/wordprocessingGroup" xmlns:wpi="http://schemas.microsoft.com/office/word/2010/wordprocessingInk" xmlns:wne="http://schemas.microsoft.com/office/word/2006/wordml" xmlns:wps="http://schemas.microsoft.com/office/word/2010/wordprocessingShape" mc:Ignorable="w14 w15 w16se w16cid w16 w16cex w16sdtdh wp14">
+  <w:abstractNum w:abstractNumId="0" w15:restartNumberingAfterBreak="0">
+    <w:nsid w:val="6F9447BA"/>
+    <w:multiLevelType w:val="hybridMultilevel"/>
+    <w:tmpl w:val="D0C0E090"/>
+    <w:lvl w:ilvl="0" w:tplc="91EA2C24">
+      <w:numFmt w:val="bullet"/>
+      <w:lvlText w:val="-"/>
+      <w:lvlJc w:val="left"/>
+      <w:pPr>
+        <w:ind w:left="1065" w:hanging="360"/>
+      </w:pPr>
+      <w:rPr>
+        <w:rFonts w:ascii="Calibri" w:eastAsiaTheme="minorHAnsi" w:hAnsi="Calibri" w:cs="Calibri" w:hint="default"/>
+      </w:rPr>
+    </w:lvl>
+    <w:lvl w:ilvl="1" w:tplc="0C0A0003">
+      <w:start w:val="1"/>
+      <w:numFmt w:val="bullet"/>
+      <w:lvlText w:val="o"/>
+      <w:lvlJc w:val="left"/>
+      <w:pPr>
+        <w:ind w:left="1785" w:hanging="360"/>
+      </w:pPr>
+      <w:rPr>
+        <w:rFonts w:ascii="Courier New" w:hAnsi="Courier New" w:cs="Courier New" w:hint="default"/>
+      </w:rPr>
+    </w:lvl>
+    <w:lvl w:ilvl="2" w:tplc="0C0A0005" w:tentative="1">
+      <w:start w:val="1"/>
+      <w:numFmt w:val="bullet"/>
+      <w:lvlText w:val=""/>
+      <w:lvlJc w:val="left"/>
+      <w:pPr>
+        <w:ind w:left="2505" w:hanging="360"/>
+      </w:pPr>
+      <w:rPr>
+        <w:rFonts w:ascii="Wingdings" w:hAnsi="Wingdings" w:hint="default"/>
+      </w:rPr>
+    </w:lvl>
+    <w:lvl w:ilvl="3" w:tplc="0C0A0001" w:tentative="1">
+      <w:start w:val="1"/>
+      <w:numFmt w:val="bullet"/>
+      <w:lvlText w:val=""/>
+      <w:lvlJc w:val="left"/>
+      <w:pPr>
+        <w:ind w:left="3225" w:hanging="360"/>
+      </w:pPr>
+      <w:rPr>
+        <w:rFonts w:ascii="Symbol" w:hAnsi="Symbol" w:hint="default"/>
+      </w:rPr>
+    </w:lvl>
+    <w:lvl w:ilvl="4" w:tplc="0C0A0003" w:tentative="1">
+      <w:start w:val="1"/>
+      <w:numFmt w:val="bullet"/>
+      <w:lvlText w:val="o"/>
+      <w:lvlJc w:val="left"/>
+      <w:pPr>
+        <w:ind w:left="3945" w:hanging="360"/>
+      </w:pPr>
+      <w:rPr>
+        <w:rFonts w:ascii="Courier New" w:hAnsi="Courier New" w:cs="Courier New" w:hint="default"/>
+      </w:rPr>
+    </w:lvl>
+    <w:lvl w:ilvl="5" w:tplc="0C0A0005" w:tentative="1">
+      <w:start w:val="1"/>
+      <w:numFmt w:val="bullet"/>
+      <w:lvlText w:val=""/>
+      <w:lvlJc w:val="left"/>
+      <w:pPr>
+        <w:ind w:left="4665" w:hanging="360"/>
+      </w:pPr>
+      <w:rPr>
+        <w:rFonts w:ascii="Wingdings" w:hAnsi="Wingdings" w:hint="default"/>
+      </w:rPr>
+    </w:lvl>
+    <w:lvl w:ilvl="6" w:tplc="0C0A0001" w:tentative="1">
+      <w:start w:val="1"/>
+      <w:numFmt w:val="bullet"/>
+      <w:lvlText w:val=""/>
+      <w:lvlJc w:val="left"/>
+      <w:pPr>
+        <w:ind w:left="5385" w:hanging="360"/>
+      </w:pPr>
+      <w:rPr>
+        <w:rFonts w:ascii="Symbol" w:hAnsi="Symbol" w:hint="default"/>
+      </w:rPr>
+    </w:lvl>
+    <w:lvl w:ilvl="7" w:tplc="0C0A0003" w:tentative="1">
+      <w:start w:val="1"/>
+      <w:numFmt w:val="bullet"/>
+      <w:lvlText w:val="o"/>
+      <w:lvlJc w:val="left"/>
+      <w:pPr>
+        <w:ind w:left="6105" w:hanging="360"/>
+      </w:pPr>
+      <w:rPr>
+        <w:rFonts w:ascii="Courier New" w:hAnsi="Courier New" w:cs="Courier New" w:hint="default"/>
+      </w:rPr>
+    </w:lvl>
+    <w:lvl w:ilvl="8" w:tplc="0C0A0005" w:tentative="1">
+      <w:start w:val="1"/>
+      <w:numFmt w:val="bullet"/>
+      <w:lvlText w:val=""/>
+      <w:lvlJc w:val="left"/>
+      <w:pPr>
+        <w:ind w:left="6825" w:hanging="360"/>
+      </w:pPr>
+      <w:rPr>
+        <w:rFonts w:ascii="Wingdings" w:hAnsi="Wingdings" w:hint="default"/>
+      </w:rPr>
+    </w:lvl>
+  </w:abstractNum>
+  <w:num w:numId="1">
+    <w:abstractNumId w:val="0"/>
+  </w:num>
+</w:numbering>
 </file>
 
 <file path=word/styles.xml><?xml version="1.0" encoding="utf-8"?>
@@ -672,6 +1088,51 @@
       <w:szCs w:val="26"/>
     </w:rPr>
   </w:style>
+  <w:style w:type="paragraph" w:styleId="Ttulo">
+    <w:name w:val="Title"/>
+    <w:basedOn w:val="Normal"/>
+    <w:next w:val="Normal"/>
+    <w:link w:val="TtuloCar"/>
+    <w:uiPriority w:val="10"/>
+    <w:qFormat/>
+    <w:rsid w:val="002D109A"/>
+    <w:pPr>
+      <w:spacing w:after="0" w:line="240" w:lineRule="auto"/>
+      <w:contextualSpacing/>
+    </w:pPr>
+    <w:rPr>
+      <w:rFonts w:asciiTheme="majorHAnsi" w:eastAsiaTheme="majorEastAsia" w:hAnsiTheme="majorHAnsi" w:cstheme="majorBidi"/>
+      <w:spacing w:val="-10"/>
+      <w:kern w:val="28"/>
+      <w:sz w:val="56"/>
+      <w:szCs w:val="56"/>
+    </w:rPr>
+  </w:style>
+  <w:style w:type="character" w:customStyle="1" w:styleId="TtuloCar">
+    <w:name w:val="Título Car"/>
+    <w:basedOn w:val="Fuentedeprrafopredeter"/>
+    <w:link w:val="Ttulo"/>
+    <w:uiPriority w:val="10"/>
+    <w:rsid w:val="002D109A"/>
+    <w:rPr>
+      <w:rFonts w:asciiTheme="majorHAnsi" w:eastAsiaTheme="majorEastAsia" w:hAnsiTheme="majorHAnsi" w:cstheme="majorBidi"/>
+      <w:spacing w:val="-10"/>
+      <w:kern w:val="28"/>
+      <w:sz w:val="56"/>
+      <w:szCs w:val="56"/>
+    </w:rPr>
+  </w:style>
+  <w:style w:type="paragraph" w:styleId="Prrafodelista">
+    <w:name w:val="List Paragraph"/>
+    <w:basedOn w:val="Normal"/>
+    <w:uiPriority w:val="34"/>
+    <w:qFormat/>
+    <w:rsid w:val="00093520"/>
+    <w:pPr>
+      <w:ind w:left="720"/>
+      <w:contextualSpacing/>
+    </w:pPr>
+  </w:style>
 </w:styles>
 </file>
 

</xml_diff>

<commit_message>
Documentación finalizada, ahora sí XD
</commit_message>
<xml_diff>
--- a/PR-02CopisteriaBD/Copistería.docx
+++ b/PR-02CopisteriaBD/Copistería.docx
@@ -41,6 +41,9 @@
     </w:p>
     <w:p>
       <w:r>
+        <w:rPr>
+          <w:noProof/>
+        </w:rPr>
         <w:drawing>
           <wp:inline distT="0" distB="0" distL="0" distR="0" wp14:anchorId="390F4D8A" wp14:editId="1B1E8C70">
             <wp:extent cx="5144218" cy="1952898"/>
@@ -79,6 +82,50 @@
       </w:r>
     </w:p>
     <w:p>
+      <w:r>
+        <w:t>Estableceremos la clave foránea como no única para que se puedan crear más filas con el mismo valor en esta columna:</w:t>
+      </w:r>
+    </w:p>
+    <w:p>
+      <w:r>
+        <w:drawing>
+          <wp:inline distT="0" distB="0" distL="0" distR="0" wp14:anchorId="75563ED5" wp14:editId="46995292">
+            <wp:extent cx="6390640" cy="526415"/>
+            <wp:effectExtent l="0" t="0" r="0" b="6985"/>
+            <wp:docPr id="2" name="Imagen 2"/>
+            <wp:cNvGraphicFramePr>
+              <a:graphicFrameLocks xmlns:a="http://schemas.openxmlformats.org/drawingml/2006/main" noChangeAspect="1"/>
+            </wp:cNvGraphicFramePr>
+            <a:graphic xmlns:a="http://schemas.openxmlformats.org/drawingml/2006/main">
+              <a:graphicData uri="http://schemas.openxmlformats.org/drawingml/2006/picture">
+                <pic:pic xmlns:pic="http://schemas.openxmlformats.org/drawingml/2006/picture">
+                  <pic:nvPicPr>
+                    <pic:cNvPr id="1" name=""/>
+                    <pic:cNvPicPr/>
+                  </pic:nvPicPr>
+                  <pic:blipFill>
+                    <a:blip r:embed="rId6"/>
+                    <a:stretch>
+                      <a:fillRect/>
+                    </a:stretch>
+                  </pic:blipFill>
+                  <pic:spPr>
+                    <a:xfrm>
+                      <a:off x="0" y="0"/>
+                      <a:ext cx="6390640" cy="526415"/>
+                    </a:xfrm>
+                    <a:prstGeom prst="rect">
+                      <a:avLst/>
+                    </a:prstGeom>
+                  </pic:spPr>
+                </pic:pic>
+              </a:graphicData>
+            </a:graphic>
+          </wp:inline>
+        </w:drawing>
+      </w:r>
+    </w:p>
+    <w:p>
       <w:pPr>
         <w:pStyle w:val="Ttulo2"/>
         <w:rPr>
@@ -434,7 +481,6 @@
     </w:p>
     <w:p>
       <w:r>
-        <w:lastRenderedPageBreak/>
         <w:t xml:space="preserve">Además, haremos un </w:t>
       </w:r>
       <w:r>

</xml_diff>